<commit_message>
Ajustando texto de ICO
</commit_message>
<xml_diff>
--- a/ICO Prosense (VRP) - TAIRO e ANDRÉ VINICIUS.docx
+++ b/ICO Prosense (VRP) - TAIRO e ANDRÉ VINICIUS.docx
@@ -366,11 +366,7 @@
     <w:p>
       <w:pPr>
         <w:pStyle w:val="Normal"/>
-        <w:rPr>
-          <w:b w:val="false"/>
-          <w:b w:val="false"/>
-          <w:bCs w:val="false"/>
-        </w:rPr>
+        <w:rPr/>
       </w:pPr>
       <w:r>
         <w:rPr>
@@ -390,77 +386,126 @@
         </w:rPr>
       </w:pPr>
       <w:r>
-        <w:rPr>
-          <w:b w:val="false"/>
-          <w:bCs w:val="false"/>
-        </w:rPr>
-      </w:r>
-    </w:p>
-    <w:p>
-      <w:pPr>
-        <w:pStyle w:val="Normal"/>
-        <w:rPr>
-          <w:b/>
-          <w:b/>
-          <w:bCs/>
-        </w:rPr>
-      </w:pPr>
-      <w:r>
-        <w:rPr>
-          <w:b/>
-          <w:bCs/>
-        </w:rPr>
-        <w:t>4 - Identificar endereços de carteiras e contratos relevantes</w:t>
-      </w:r>
-    </w:p>
-    <w:p>
-      <w:pPr>
-        <w:pStyle w:val="Normal"/>
-        <w:rPr>
-          <w:b w:val="false"/>
-          <w:b w:val="false"/>
-          <w:bCs w:val="false"/>
-        </w:rPr>
-      </w:pPr>
-      <w:r>
-        <w:rPr>
-          <w:b w:val="false"/>
-          <w:bCs w:val="false"/>
-        </w:rPr>
-        <w:t>Não possui carteiras pois até o momento da criação deste questionário ainda não havia sido termidada a ICO com termíno previsto para 16 de Dezembro de 2017.</w:t>
-      </w:r>
-    </w:p>
-    <w:p>
-      <w:pPr>
-        <w:pStyle w:val="Normal"/>
-        <w:rPr>
-          <w:b w:val="false"/>
-          <w:b w:val="false"/>
-          <w:bCs w:val="false"/>
-        </w:rPr>
-      </w:pPr>
-      <w:r>
-        <w:rPr>
-          <w:b w:val="false"/>
-          <w:bCs w:val="false"/>
-        </w:rPr>
-      </w:r>
-    </w:p>
-    <w:p>
-      <w:pPr>
-        <w:pStyle w:val="Normal"/>
-        <w:rPr>
-          <w:b/>
-          <w:b/>
-          <w:bCs/>
-        </w:rPr>
-      </w:pPr>
-      <w:r>
-        <w:rPr>
-          <w:b/>
-          <w:bCs/>
-        </w:rPr>
-        <w:t xml:space="preserve">5 - Analisar a qualidade do time. As pessoas envolvidas no projeto despertam confiança? </w:t>
+        <w:rPr/>
+      </w:r>
+    </w:p>
+    <w:p>
+      <w:pPr>
+        <w:pStyle w:val="Normal"/>
+        <w:rPr>
+          <w:b/>
+          <w:b/>
+          <w:bCs/>
+        </w:rPr>
+      </w:pPr>
+      <w:r>
+        <w:rPr>
+          <w:b/>
+          <w:bCs/>
+        </w:rPr>
+        <w:t>4 - Identificar o blockchain utilizado.</w:t>
+      </w:r>
+    </w:p>
+    <w:p>
+      <w:pPr>
+        <w:pStyle w:val="Normal"/>
+        <w:rPr>
+          <w:b w:val="false"/>
+          <w:b w:val="false"/>
+          <w:bCs w:val="false"/>
+        </w:rPr>
+      </w:pPr>
+      <w:r>
+        <w:rPr>
+          <w:b w:val="false"/>
+          <w:bCs w:val="false"/>
+        </w:rPr>
+        <w:t>Blockchain baseado no Ethereum, ultilizando da crypto moeda Ether para realização de compra de tokens.</w:t>
+      </w:r>
+    </w:p>
+    <w:p>
+      <w:pPr>
+        <w:pStyle w:val="Normal"/>
+        <w:rPr>
+          <w:b w:val="false"/>
+          <w:b w:val="false"/>
+          <w:bCs w:val="false"/>
+        </w:rPr>
+      </w:pPr>
+      <w:r>
+        <w:rPr>
+          <w:b w:val="false"/>
+          <w:bCs w:val="false"/>
+        </w:rPr>
+      </w:r>
+    </w:p>
+    <w:p>
+      <w:pPr>
+        <w:pStyle w:val="Normal"/>
+        <w:rPr/>
+      </w:pPr>
+      <w:r>
+        <w:rPr>
+          <w:b/>
+          <w:bCs/>
+        </w:rPr>
+        <w:t>5</w:t>
+      </w:r>
+      <w:r>
+        <w:rPr>
+          <w:b/>
+          <w:bCs/>
+        </w:rPr>
+        <w:t xml:space="preserve"> - Identificar endereços de carteiras e contratos relevantes</w:t>
+      </w:r>
+    </w:p>
+    <w:p>
+      <w:pPr>
+        <w:pStyle w:val="Normal"/>
+        <w:rPr/>
+      </w:pPr>
+      <w:r>
+        <w:rPr>
+          <w:b w:val="false"/>
+          <w:bCs w:val="false"/>
+        </w:rPr>
+        <w:t>Não possui carteiras pois até o momento da criação deste questionário ainda não havia sido termidada a ICO.</w:t>
+      </w:r>
+    </w:p>
+    <w:p>
+      <w:pPr>
+        <w:pStyle w:val="Normal"/>
+        <w:rPr>
+          <w:b w:val="false"/>
+          <w:b w:val="false"/>
+          <w:bCs w:val="false"/>
+        </w:rPr>
+      </w:pPr>
+      <w:r>
+        <w:rPr>
+          <w:b w:val="false"/>
+          <w:bCs w:val="false"/>
+        </w:rPr>
+      </w:r>
+    </w:p>
+    <w:p>
+      <w:pPr>
+        <w:pStyle w:val="Normal"/>
+        <w:rPr/>
+      </w:pPr>
+      <w:r>
+        <w:rPr>
+          <w:b/>
+          <w:bCs/>
+        </w:rPr>
+        <w:t>6</w:t>
+      </w:r>
+      <w:r>
+        <w:rPr>
+          <w:b/>
+          <w:bCs/>
+        </w:rPr>
+        <w:t xml:space="preserve"> - Analisar a qualidade do time. As pessoas envolvidas no projeto despertam confiança? </w:t>
       </w:r>
     </w:p>
     <w:p>
@@ -1172,33 +1217,36 @@
     <w:p>
       <w:pPr>
         <w:pStyle w:val="Normal"/>
-        <w:rPr>
-          <w:b/>
-          <w:b/>
-          <w:bCs/>
-        </w:rPr>
-      </w:pPr>
-      <w:r>
-        <w:rPr>
-          <w:b/>
-          <w:bCs/>
-        </w:rPr>
-        <w:t>6 - Descrever a proposta de valor para investidores</w:t>
-      </w:r>
-    </w:p>
-    <w:p>
-      <w:pPr>
-        <w:pStyle w:val="Normal"/>
-        <w:rPr>
-          <w:b w:val="false"/>
-          <w:b w:val="false"/>
-          <w:bCs w:val="false"/>
-        </w:rPr>
-      </w:pPr>
-      <w:r>
-        <w:rPr>
-          <w:b w:val="false"/>
-          <w:bCs w:val="false"/>
+        <w:rPr/>
+      </w:pPr>
+      <w:r>
+        <w:rPr>
+          <w:b/>
+          <w:bCs/>
+        </w:rPr>
+        <w:t>7</w:t>
+      </w:r>
+      <w:r>
+        <w:rPr>
+          <w:b/>
+          <w:bCs/>
+        </w:rPr>
+        <w:t xml:space="preserve"> - Descrever a proposta de valor para investidores</w:t>
+      </w:r>
+    </w:p>
+    <w:p>
+      <w:pPr>
+        <w:pStyle w:val="Normal"/>
+        <w:rPr>
+          <w:b/>
+          <w:b/>
+          <w:bCs/>
+        </w:rPr>
+      </w:pPr>
+      <w:r>
+        <w:rPr>
+          <w:b/>
+          <w:bCs/>
         </w:rPr>
         <w:t>Investidores são as pessoas que pensam em comprar o token durante a ICO para lucrar com a sua valorização.</w:t>
       </w:r>
@@ -1217,23 +1265,43 @@
           <w:b w:val="false"/>
           <w:bCs w:val="false"/>
         </w:rPr>
-      </w:r>
-    </w:p>
-    <w:p>
-      <w:pPr>
-        <w:pStyle w:val="Normal"/>
-        <w:rPr>
-          <w:b/>
-          <w:b/>
-          <w:bCs/>
-        </w:rPr>
-      </w:pPr>
-      <w:r>
-        <w:rPr>
-          <w:b/>
-          <w:bCs/>
-        </w:rPr>
-        <w:t>7 - O que indica uma valorização futura do token?</w:t>
+        <w:t xml:space="preserve">O pagamento do conteúdo em tokens VRP na plataforma ProsenseLiveTM será possível no mesmo momento em que os tokens são distribuídos, o que acontecerá 14 dias após o término da campanha da ICO, o que permite quem comprou o token na ICO ter um lucro na transação devido a compra com desconto. </w:t>
+      </w:r>
+    </w:p>
+    <w:p>
+      <w:pPr>
+        <w:pStyle w:val="Normal"/>
+        <w:rPr>
+          <w:b w:val="false"/>
+          <w:b w:val="false"/>
+          <w:bCs w:val="false"/>
+        </w:rPr>
+      </w:pPr>
+      <w:r>
+        <w:rPr>
+          <w:b w:val="false"/>
+          <w:bCs w:val="false"/>
+        </w:rPr>
+      </w:r>
+    </w:p>
+    <w:p>
+      <w:pPr>
+        <w:pStyle w:val="Normal"/>
+        <w:rPr/>
+      </w:pPr>
+      <w:r>
+        <w:rPr>
+          <w:b/>
+          <w:bCs/>
+        </w:rPr>
+        <w:t>8</w:t>
+      </w:r>
+      <w:r>
+        <w:rPr>
+          <w:b/>
+          <w:bCs/>
+        </w:rPr>
+        <w:t xml:space="preserve"> - O que indica uma valorização futura do token?</w:t>
       </w:r>
     </w:p>
     <w:p>
@@ -1289,18 +1357,21 @@
     <w:p>
       <w:pPr>
         <w:pStyle w:val="Normal"/>
-        <w:rPr>
-          <w:b/>
-          <w:b/>
-          <w:bCs/>
-        </w:rPr>
-      </w:pPr>
-      <w:r>
-        <w:rPr>
-          <w:b/>
-          <w:bCs/>
-        </w:rPr>
-        <w:t>8 - Identificar jurisdição e Pjs</w:t>
+        <w:rPr/>
+      </w:pPr>
+      <w:r>
+        <w:rPr>
+          <w:b/>
+          <w:bCs/>
+        </w:rPr>
+        <w:t xml:space="preserve">9 </w:t>
+      </w:r>
+      <w:r>
+        <w:rPr>
+          <w:b/>
+          <w:bCs/>
+        </w:rPr>
+        <w:t>- Identificar jurisdição e Pjs</w:t>
       </w:r>
     </w:p>
     <w:p>
@@ -1340,11 +1411,7 @@
     <w:p>
       <w:pPr>
         <w:pStyle w:val="Normal"/>
-        <w:rPr>
-          <w:b w:val="false"/>
-          <w:b w:val="false"/>
-          <w:bCs w:val="false"/>
-        </w:rPr>
+        <w:rPr/>
       </w:pPr>
       <w:r>
         <w:rPr>
@@ -1368,50 +1435,63 @@
       <w:pPr>
         <w:pStyle w:val="Normal"/>
         <w:rPr>
-          <w:b w:val="false"/>
-          <w:b w:val="false"/>
-          <w:bCs w:val="false"/>
-        </w:rPr>
-      </w:pPr>
-      <w:r>
-        <w:rPr>
-          <w:b w:val="false"/>
-          <w:bCs w:val="false"/>
-        </w:rPr>
-      </w:r>
-    </w:p>
-    <w:p>
-      <w:pPr>
-        <w:pStyle w:val="Normal"/>
-        <w:rPr>
-          <w:b/>
-          <w:b/>
-          <w:bCs/>
-        </w:rPr>
-      </w:pPr>
-      <w:r>
-        <w:rPr>
-          <w:b/>
-          <w:bCs/>
-        </w:rPr>
-        <w:t>9 - Identificar Exchanges. Onde os tokens estão (ou serão) negociados?</w:t>
-      </w:r>
-    </w:p>
-    <w:p>
-      <w:pPr>
-        <w:pStyle w:val="Normal"/>
-        <w:rPr>
-          <w:b w:val="false"/>
-          <w:b w:val="false"/>
-          <w:bCs w:val="false"/>
-        </w:rPr>
-      </w:pPr>
-      <w:r>
-        <w:rPr>
-          <w:b w:val="false"/>
-          <w:bCs w:val="false"/>
-        </w:rPr>
-        <w:t>Não existem exchanges até o momento nefgociando os tokens.</w:t>
+          <w:rStyle w:val="InternetLink"/>
+          <w:b w:val="false"/>
+          <w:b w:val="false"/>
+          <w:bCs w:val="false"/>
+        </w:rPr>
+      </w:pPr>
+      <w:r>
+        <w:rPr/>
+      </w:r>
+    </w:p>
+    <w:p>
+      <w:pPr>
+        <w:pStyle w:val="Normal"/>
+        <w:rPr>
+          <w:b w:val="false"/>
+          <w:b w:val="false"/>
+          <w:bCs w:val="false"/>
+        </w:rPr>
+      </w:pPr>
+      <w:r>
+        <w:rPr>
+          <w:b w:val="false"/>
+          <w:bCs w:val="false"/>
+        </w:rPr>
+      </w:r>
+    </w:p>
+    <w:p>
+      <w:pPr>
+        <w:pStyle w:val="Normal"/>
+        <w:rPr/>
+      </w:pPr>
+      <w:r>
+        <w:rPr>
+          <w:b/>
+          <w:bCs/>
+        </w:rPr>
+        <w:t>10</w:t>
+      </w:r>
+      <w:r>
+        <w:rPr>
+          <w:b/>
+          <w:bCs/>
+        </w:rPr>
+        <w:t xml:space="preserve"> - Identificar Exchanges. Onde os tokens estão (ou serão) negociados?</w:t>
+      </w:r>
+    </w:p>
+    <w:p>
+      <w:pPr>
+        <w:pStyle w:val="Normal"/>
+        <w:rPr/>
+      </w:pPr>
+      <w:r>
+        <w:rPr>
+          <w:b w:val="false"/>
+          <w:bCs w:val="false"/>
+        </w:rPr>
+        <w:t>Não existem exchanges até o momento negociando os tokens.</w:t>
       </w:r>
     </w:p>
     <w:p>
@@ -1500,11 +1580,7 @@
     <w:p>
       <w:pPr>
         <w:pStyle w:val="Normal"/>
-        <w:rPr>
-          <w:b w:val="false"/>
-          <w:b w:val="false"/>
-          <w:bCs w:val="false"/>
-        </w:rPr>
+        <w:rPr/>
       </w:pPr>
       <w:r>
         <w:rPr>
@@ -1521,6 +1597,7 @@
       <w:pgNumType w:fmt="decimal"/>
       <w:formProt w:val="false"/>
       <w:textDirection w:val="lrTb"/>
+      <w:docGrid w:type="default" w:linePitch="240" w:charSpace="4294961151"/>
     </w:sectPr>
   </w:body>
 </w:document>
@@ -1532,15 +1609,12 @@
     <w:rPrDefault>
       <w:rPr>
         <w:rFonts w:ascii="Liberation Serif" w:hAnsi="Liberation Serif" w:eastAsia="Noto Sans CJK SC Regular" w:cs="FreeSans"/>
-        <w:sz w:val="24"/>
         <w:szCs w:val="24"/>
         <w:lang w:val="en-US" w:eastAsia="zh-CN" w:bidi="hi-IN"/>
       </w:rPr>
     </w:rPrDefault>
     <w:pPrDefault>
-      <w:pPr>
-        <w:widowControl/>
-      </w:pPr>
+      <w:pPr/>
     </w:pPrDefault>
   </w:docDefaults>
   <w:style w:type="paragraph" w:styleId="Normal">
@@ -1548,10 +1622,12 @@
     <w:qFormat/>
     <w:pPr>
       <w:widowControl/>
+      <w:bidi w:val="0"/>
+      <w:jc w:val="left"/>
     </w:pPr>
     <w:rPr>
       <w:rFonts w:ascii="Liberation Serif" w:hAnsi="Liberation Serif" w:eastAsia="Noto Sans CJK SC Regular" w:cs="FreeSans"/>
-      <w:color w:val="auto"/>
+      <w:color w:val="00000A"/>
       <w:sz w:val="24"/>
       <w:szCs w:val="24"/>
       <w:lang w:val="en-US" w:eastAsia="zh-CN" w:bidi="hi-IN"/>
@@ -1570,6 +1646,14 @@
     <w:qFormat/>
     <w:rPr>
       <w:rFonts w:ascii="OpenSymbol" w:hAnsi="OpenSymbol" w:eastAsia="OpenSymbol" w:cs="OpenSymbol"/>
+    </w:rPr>
+  </w:style>
+  <w:style w:type="character" w:styleId="VisitedInternetLink">
+    <w:name w:val="Visited Internet Link"/>
+    <w:rPr>
+      <w:color w:val="800000"/>
+      <w:u w:val="single"/>
+      <w:lang w:val="zxx" w:eastAsia="zxx" w:bidi="zxx"/>
     </w:rPr>
   </w:style>
   <w:style w:type="paragraph" w:styleId="Heading">

</xml_diff>